<commit_message>
Update school template with new subjects and topics
</commit_message>
<xml_diff>
--- a/doc/template.docx
+++ b/doc/template.docx
@@ -5137,73 +5137,6 @@
       </w:tr>
     </w:tbl>
     <w:p>
-      <w:r>
-        <w:rPr>
-          <w:noProof/>
-        </w:rPr>
-        <w:drawing>
-          <wp:anchor distT="0" distB="0" distL="114300" distR="114300" simplePos="0" relativeHeight="251658240" behindDoc="0" locked="0" layoutInCell="1" allowOverlap="1" wp14:anchorId="2A6B42A2" wp14:editId="1C8F8D6F">
-            <wp:simplePos x="0" y="0"/>
-            <wp:positionH relativeFrom="column">
-              <wp:posOffset>512648</wp:posOffset>
-            </wp:positionH>
-            <wp:positionV relativeFrom="paragraph">
-              <wp:posOffset>11782</wp:posOffset>
-            </wp:positionV>
-            <wp:extent cx="1770434" cy="489934"/>
-            <wp:effectExtent l="0" t="0" r="1270" b="5715"/>
-            <wp:wrapNone/>
-            <wp:docPr id="1" name="Grafik 1" descr="Ein Bild, das Text enthält.&#10;&#10;Automatisch generierte Beschreibung"/>
-            <wp:cNvGraphicFramePr>
-              <a:graphicFrameLocks xmlns:a="http://schemas.openxmlformats.org/drawingml/2006/main" noChangeAspect="1"/>
-            </wp:cNvGraphicFramePr>
-            <a:graphic xmlns:a="http://schemas.openxmlformats.org/drawingml/2006/main">
-              <a:graphicData uri="http://schemas.openxmlformats.org/drawingml/2006/picture">
-                <pic:pic xmlns:pic="http://schemas.openxmlformats.org/drawingml/2006/picture">
-                  <pic:nvPicPr>
-                    <pic:cNvPr id="1" name="Grafik 1" descr="Ein Bild, das Text enthält.&#10;&#10;Automatisch generierte Beschreibung"/>
-                    <pic:cNvPicPr>
-                      <a:picLocks noChangeAspect="1" noChangeArrowheads="1"/>
-                    </pic:cNvPicPr>
-                  </pic:nvPicPr>
-                  <pic:blipFill>
-                    <a:blip r:embed="rId6" cstate="print">
-                      <a:extLst>
-                        <a:ext uri="{28A0092B-C50C-407E-A947-70E740481C1C}">
-                          <a14:useLocalDpi xmlns:a14="http://schemas.microsoft.com/office/drawing/2010/main" val="0"/>
-                        </a:ext>
-                      </a:extLst>
-                    </a:blip>
-                    <a:srcRect/>
-                    <a:stretch>
-                      <a:fillRect/>
-                    </a:stretch>
-                  </pic:blipFill>
-                  <pic:spPr bwMode="auto">
-                    <a:xfrm>
-                      <a:off x="0" y="0"/>
-                      <a:ext cx="1770434" cy="489934"/>
-                    </a:xfrm>
-                    <a:prstGeom prst="rect">
-                      <a:avLst/>
-                    </a:prstGeom>
-                    <a:noFill/>
-                    <a:ln>
-                      <a:noFill/>
-                    </a:ln>
-                  </pic:spPr>
-                </pic:pic>
-              </a:graphicData>
-            </a:graphic>
-            <wp14:sizeRelH relativeFrom="margin">
-              <wp14:pctWidth>0</wp14:pctWidth>
-            </wp14:sizeRelH>
-            <wp14:sizeRelV relativeFrom="margin">
-              <wp14:pctHeight>0</wp14:pctHeight>
-            </wp14:sizeRelV>
-          </wp:anchor>
-        </w:drawing>
-      </w:r>
       <w:r>
         <w:tab/>
       </w:r>

</xml_diff>